<commit_message>
feat: changt surname and name
</commit_message>
<xml_diff>
--- a/semester-3/electrical-circuit-theory/ТР/ТР1/ТР1_Матусевич/source/ТР часть1.docx
+++ b/semester-3/electrical-circuit-theory/ТР/ТР1/ТР1_Матусевич/source/ТР часть1.docx
@@ -196,8 +196,8 @@
         <w:tblLook w:val="04A0" w:firstRow="1" w:lastRow="0" w:firstColumn="1" w:lastColumn="0" w:noHBand="0" w:noVBand="1"/>
       </w:tblPr>
       <w:tblGrid>
-        <w:gridCol w:w="4661"/>
-        <w:gridCol w:w="4694"/>
+        <w:gridCol w:w="4666"/>
+        <w:gridCol w:w="4689"/>
       </w:tblGrid>
       <w:tr>
         <w:tc>
@@ -207,6 +207,9 @@
           <w:p>
             <w:r>
               <w:t>Проверил</w:t>
+            </w:r>
+            <w:r>
+              <w:t>а</w:t>
             </w:r>
           </w:p>
           <w:p/>
@@ -251,7 +254,18 @@
           </w:tcPr>
           <w:p>
             <w:r>
-              <w:t>Батюков С. В.</w:t>
+              <w:t>Нехайчик</w:t>
+            </w:r>
+            <w:r>
+              <w:t xml:space="preserve"> </w:t>
+            </w:r>
+            <w:r>
+              <w:t>Е</w:t>
+            </w:r>
+            <w:bookmarkStart w:id="0" w:name="_GoBack"/>
+            <w:bookmarkEnd w:id="0"/>
+            <w:r>
+              <w:t>. В.</w:t>
             </w:r>
           </w:p>
           <w:p/>
@@ -424,10 +438,10 @@
             <v:path o:extrusionok="f" gradientshapeok="t" o:connecttype="rect"/>
             <o:lock v:ext="edit" aspectratio="t"/>
           </v:shapetype>
-          <v:shape id="_x0000_i1025" type="#_x0000_t75" style="width:228.6pt;height:249pt" o:ole="">
+          <v:shape id="_x0000_i1025" type="#_x0000_t75" style="width:228.75pt;height:249pt" o:ole="">
             <v:imagedata r:id="rId7" o:title=""/>
           </v:shape>
-          <o:OLEObject Type="Embed" ProgID="Visio.Drawing.15" ShapeID="_x0000_i1025" DrawAspect="Content" ObjectID="_1696594361" r:id="rId8"/>
+          <o:OLEObject Type="Embed" ProgID="Visio.Drawing.15" ShapeID="_x0000_i1025" DrawAspect="Content" ObjectID="_1696869244" r:id="rId8"/>
         </w:object>
       </w:r>
     </w:p>
@@ -630,10 +644,10 @@
           <w:position w:val="-78"/>
         </w:rPr>
         <w:object w:dxaOrig="4260" w:dyaOrig="1700">
-          <v:shape id="_x0000_i1026" type="#_x0000_t75" style="width:213.6pt;height:84.6pt" o:ole="">
+          <v:shape id="_x0000_i1026" type="#_x0000_t75" style="width:213.75pt;height:84.75pt" o:ole="">
             <v:imagedata r:id="rId9" o:title=""/>
           </v:shape>
-          <o:OLEObject Type="Embed" ProgID="Equation.DSMT4" ShapeID="_x0000_i1026" DrawAspect="Content" ObjectID="_1696594362" r:id="rId10"/>
+          <o:OLEObject Type="Embed" ProgID="Equation.DSMT4" ShapeID="_x0000_i1026" DrawAspect="Content" ObjectID="_1696869245" r:id="rId10"/>
         </w:object>
       </w:r>
     </w:p>
@@ -704,10 +718,10 @@
           <w:position w:val="-12"/>
         </w:rPr>
         <w:object w:dxaOrig="4239" w:dyaOrig="440">
-          <v:shape id="_x0000_i1027" type="#_x0000_t75" style="width:211.8pt;height:21.6pt" o:ole="">
+          <v:shape id="_x0000_i1027" type="#_x0000_t75" style="width:211.5pt;height:21.75pt" o:ole="">
             <v:imagedata r:id="rId11" o:title=""/>
           </v:shape>
-          <o:OLEObject Type="Embed" ProgID="Equation.DSMT4" ShapeID="_x0000_i1027" DrawAspect="Content" ObjectID="_1696594363" r:id="rId12"/>
+          <o:OLEObject Type="Embed" ProgID="Equation.DSMT4" ShapeID="_x0000_i1027" DrawAspect="Content" ObjectID="_1696869246" r:id="rId12"/>
         </w:object>
       </w:r>
     </w:p>
@@ -798,7 +812,7 @@
           <v:shape id="_x0000_i1028" type="#_x0000_t75" style="width:159pt;height:42pt" o:ole="">
             <v:imagedata r:id="rId13" o:title=""/>
           </v:shape>
-          <o:OLEObject Type="Embed" ProgID="Equation.DSMT4" ShapeID="_x0000_i1028" DrawAspect="Content" ObjectID="_1696594364" r:id="rId14"/>
+          <o:OLEObject Type="Embed" ProgID="Equation.DSMT4" ShapeID="_x0000_i1028" DrawAspect="Content" ObjectID="_1696869247" r:id="rId14"/>
         </w:object>
       </w:r>
       <w:r>
@@ -856,10 +870,10 @@
           <w:position w:val="-116"/>
         </w:rPr>
         <w:object w:dxaOrig="6500" w:dyaOrig="2420">
-          <v:shape id="_x0000_i1029" type="#_x0000_t75" style="width:324.6pt;height:121.2pt" o:ole="">
+          <v:shape id="_x0000_i1029" type="#_x0000_t75" style="width:324.75pt;height:121.5pt" o:ole="">
             <v:imagedata r:id="rId15" o:title=""/>
           </v:shape>
-          <o:OLEObject Type="Embed" ProgID="Equation.DSMT4" ShapeID="_x0000_i1029" DrawAspect="Content" ObjectID="_1696594365" r:id="rId16"/>
+          <o:OLEObject Type="Embed" ProgID="Equation.DSMT4" ShapeID="_x0000_i1029" DrawAspect="Content" ObjectID="_1696869248" r:id="rId16"/>
         </w:object>
       </w:r>
       <w:r>
@@ -882,10 +896,10 @@
       </w:pPr>
       <w:r>
         <w:object w:dxaOrig="4110" w:dyaOrig="6525">
-          <v:shape id="_x0000_i1030" type="#_x0000_t75" style="width:205.8pt;height:325.8pt" o:ole="">
+          <v:shape id="_x0000_i1030" type="#_x0000_t75" style="width:205.5pt;height:326.25pt" o:ole="">
             <v:imagedata r:id="rId17" o:title=""/>
           </v:shape>
-          <o:OLEObject Type="Embed" ProgID="Visio.Drawing.15" ShapeID="_x0000_i1030" DrawAspect="Content" ObjectID="_1696594366" r:id="rId18"/>
+          <o:OLEObject Type="Embed" ProgID="Visio.Drawing.15" ShapeID="_x0000_i1030" DrawAspect="Content" ObjectID="_1696869249" r:id="rId18"/>
         </w:object>
       </w:r>
     </w:p>
@@ -905,10 +919,10 @@
       </w:pPr>
       <w:r>
         <w:object w:dxaOrig="8745" w:dyaOrig="3525">
-          <v:shape id="_x0000_i1031" type="#_x0000_t75" style="width:437.4pt;height:175.8pt" o:ole="">
+          <v:shape id="_x0000_i1031" type="#_x0000_t75" style="width:437.25pt;height:175.5pt" o:ole="">
             <v:imagedata r:id="rId19" o:title=""/>
           </v:shape>
-          <o:OLEObject Type="Embed" ProgID="Visio.Drawing.15" ShapeID="_x0000_i1031" DrawAspect="Content" ObjectID="_1696594367" r:id="rId20"/>
+          <o:OLEObject Type="Embed" ProgID="Visio.Drawing.15" ShapeID="_x0000_i1031" DrawAspect="Content" ObjectID="_1696869250" r:id="rId20"/>
         </w:object>
       </w:r>
     </w:p>
@@ -1005,10 +1019,10 @@
           <w:position w:val="-40"/>
         </w:rPr>
         <w:object w:dxaOrig="5539" w:dyaOrig="940">
-          <v:shape id="_x0000_i1032" type="#_x0000_t75" style="width:277.8pt;height:46.8pt" o:ole="">
+          <v:shape id="_x0000_i1032" type="#_x0000_t75" style="width:277.5pt;height:46.5pt" o:ole="">
             <v:imagedata r:id="rId21" o:title=""/>
           </v:shape>
-          <o:OLEObject Type="Embed" ProgID="Equation.DSMT4" ShapeID="_x0000_i1032" DrawAspect="Content" ObjectID="_1696594368" r:id="rId22"/>
+          <o:OLEObject Type="Embed" ProgID="Equation.DSMT4" ShapeID="_x0000_i1032" DrawAspect="Content" ObjectID="_1696869251" r:id="rId22"/>
         </w:object>
       </w:r>
       <w:r>
@@ -1041,10 +1055,10 @@
       </w:pPr>
       <w:r>
         <w:object w:dxaOrig="4665" w:dyaOrig="3225">
-          <v:shape id="_x0000_i1033" type="#_x0000_t75" style="width:233.4pt;height:160.8pt" o:ole="">
+          <v:shape id="_x0000_i1033" type="#_x0000_t75" style="width:233.25pt;height:160.5pt" o:ole="">
             <v:imagedata r:id="rId23" o:title=""/>
           </v:shape>
-          <o:OLEObject Type="Embed" ProgID="Visio.Drawing.15" ShapeID="_x0000_i1033" DrawAspect="Content" ObjectID="_1696594369" r:id="rId24"/>
+          <o:OLEObject Type="Embed" ProgID="Visio.Drawing.15" ShapeID="_x0000_i1033" DrawAspect="Content" ObjectID="_1696869252" r:id="rId24"/>
         </w:object>
       </w:r>
     </w:p>
@@ -1092,10 +1106,10 @@
           <w:position w:val="-90"/>
         </w:rPr>
         <w:object w:dxaOrig="5460" w:dyaOrig="1939">
-          <v:shape id="_x0000_i1034" type="#_x0000_t75" style="width:273pt;height:97.2pt" o:ole="">
+          <v:shape id="_x0000_i1034" type="#_x0000_t75" style="width:273pt;height:97.5pt" o:ole="">
             <v:imagedata r:id="rId25" o:title=""/>
           </v:shape>
-          <o:OLEObject Type="Embed" ProgID="Equation.DSMT4" ShapeID="_x0000_i1034" DrawAspect="Content" ObjectID="_1696594370" r:id="rId26"/>
+          <o:OLEObject Type="Embed" ProgID="Equation.DSMT4" ShapeID="_x0000_i1034" DrawAspect="Content" ObjectID="_1696869253" r:id="rId26"/>
         </w:object>
       </w:r>
       <w:r>
@@ -1123,10 +1137,10 @@
       </w:pPr>
       <w:r>
         <w:object w:dxaOrig="3121" w:dyaOrig="3166">
-          <v:shape id="_x0000_i1035" type="#_x0000_t75" style="width:156.6pt;height:158.4pt" o:ole="">
+          <v:shape id="_x0000_i1035" type="#_x0000_t75" style="width:156.75pt;height:158.25pt" o:ole="">
             <v:imagedata r:id="rId27" o:title=""/>
           </v:shape>
-          <o:OLEObject Type="Embed" ProgID="Visio.Drawing.15" ShapeID="_x0000_i1035" DrawAspect="Content" ObjectID="_1696594371" r:id="rId28"/>
+          <o:OLEObject Type="Embed" ProgID="Visio.Drawing.15" ShapeID="_x0000_i1035" DrawAspect="Content" ObjectID="_1696869254" r:id="rId28"/>
         </w:object>
       </w:r>
     </w:p>
@@ -1182,10 +1196,10 @@
           <w:position w:val="-38"/>
         </w:rPr>
         <w:object w:dxaOrig="4560" w:dyaOrig="900">
-          <v:shape id="_x0000_i1036" type="#_x0000_t75" style="width:228.6pt;height:45pt" o:ole="">
+          <v:shape id="_x0000_i1036" type="#_x0000_t75" style="width:228.75pt;height:45pt" o:ole="">
             <v:imagedata r:id="rId29" o:title=""/>
           </v:shape>
-          <o:OLEObject Type="Embed" ProgID="Equation.DSMT4" ShapeID="_x0000_i1036" DrawAspect="Content" ObjectID="_1696594372" r:id="rId30"/>
+          <o:OLEObject Type="Embed" ProgID="Equation.DSMT4" ShapeID="_x0000_i1036" DrawAspect="Content" ObjectID="_1696869255" r:id="rId30"/>
         </w:object>
       </w:r>
       <w:r>
@@ -1221,10 +1235,10 @@
           <w:position w:val="-70"/>
         </w:rPr>
         <w:object w:dxaOrig="8059" w:dyaOrig="1620">
-          <v:shape id="_x0000_i1037" type="#_x0000_t75" style="width:403.2pt;height:81pt" o:ole="">
+          <v:shape id="_x0000_i1037" type="#_x0000_t75" style="width:403.5pt;height:81pt" o:ole="">
             <v:imagedata r:id="rId31" o:title=""/>
           </v:shape>
-          <o:OLEObject Type="Embed" ProgID="Equation.DSMT4" ShapeID="_x0000_i1037" DrawAspect="Content" ObjectID="_1696594373" r:id="rId32"/>
+          <o:OLEObject Type="Embed" ProgID="Equation.DSMT4" ShapeID="_x0000_i1037" DrawAspect="Content" ObjectID="_1696869256" r:id="rId32"/>
         </w:object>
       </w:r>
       <w:r>
@@ -1260,10 +1274,10 @@
           <w:position w:val="-120"/>
         </w:rPr>
         <w:object w:dxaOrig="6020" w:dyaOrig="2540">
-          <v:shape id="_x0000_i1038" type="#_x0000_t75" style="width:301.8pt;height:127.2pt" o:ole="">
+          <v:shape id="_x0000_i1038" type="#_x0000_t75" style="width:302.25pt;height:127.5pt" o:ole="">
             <v:imagedata r:id="rId33" o:title=""/>
           </v:shape>
-          <o:OLEObject Type="Embed" ProgID="Equation.DSMT4" ShapeID="_x0000_i1038" DrawAspect="Content" ObjectID="_1696594374" r:id="rId34"/>
+          <o:OLEObject Type="Embed" ProgID="Equation.DSMT4" ShapeID="_x0000_i1038" DrawAspect="Content" ObjectID="_1696869257" r:id="rId34"/>
         </w:object>
       </w:r>
       <w:r>
@@ -1299,10 +1313,10 @@
           <w:position w:val="-56"/>
         </w:rPr>
         <w:object w:dxaOrig="10120" w:dyaOrig="1320">
-          <v:shape id="_x0000_i1039" type="#_x0000_t75" style="width:465.6pt;height:65.4pt" o:ole="">
+          <v:shape id="_x0000_i1039" type="#_x0000_t75" style="width:465.75pt;height:65.25pt" o:ole="">
             <v:imagedata r:id="rId35" o:title=""/>
           </v:shape>
-          <o:OLEObject Type="Embed" ProgID="Equation.DSMT4" ShapeID="_x0000_i1039" DrawAspect="Content" ObjectID="_1696594375" r:id="rId36"/>
+          <o:OLEObject Type="Embed" ProgID="Equation.DSMT4" ShapeID="_x0000_i1039" DrawAspect="Content" ObjectID="_1696869258" r:id="rId36"/>
         </w:object>
       </w:r>
       <w:r>
@@ -1376,10 +1390,10 @@
           <w:position w:val="-74"/>
         </w:rPr>
         <w:object w:dxaOrig="3440" w:dyaOrig="1620">
-          <v:shape id="_x0000_i1040" type="#_x0000_t75" style="width:172.8pt;height:81pt" o:ole="">
+          <v:shape id="_x0000_i1040" type="#_x0000_t75" style="width:172.5pt;height:81pt" o:ole="">
             <v:imagedata r:id="rId37" o:title=""/>
           </v:shape>
-          <o:OLEObject Type="Embed" ProgID="Equation.DSMT4" ShapeID="_x0000_i1040" DrawAspect="Content" ObjectID="_1696594376" r:id="rId38"/>
+          <o:OLEObject Type="Embed" ProgID="Equation.DSMT4" ShapeID="_x0000_i1040" DrawAspect="Content" ObjectID="_1696869259" r:id="rId38"/>
         </w:object>
       </w:r>
       <w:r>
@@ -1477,10 +1491,10 @@
           <w:position w:val="-56"/>
         </w:rPr>
         <w:object w:dxaOrig="5460" w:dyaOrig="1260">
-          <v:shape id="_x0000_i1041" type="#_x0000_t75" style="width:273pt;height:62.4pt" o:ole="">
+          <v:shape id="_x0000_i1041" type="#_x0000_t75" style="width:273pt;height:62.25pt" o:ole="">
             <v:imagedata r:id="rId39" o:title=""/>
           </v:shape>
-          <o:OLEObject Type="Embed" ProgID="Equation.DSMT4" ShapeID="_x0000_i1041" DrawAspect="Content" ObjectID="_1696594377" r:id="rId40"/>
+          <o:OLEObject Type="Embed" ProgID="Equation.DSMT4" ShapeID="_x0000_i1041" DrawAspect="Content" ObjectID="_1696869260" r:id="rId40"/>
         </w:object>
       </w:r>
       <w:r>
@@ -1525,10 +1539,10 @@
           <w:position w:val="-40"/>
         </w:rPr>
         <w:object w:dxaOrig="6880" w:dyaOrig="940">
-          <v:shape id="_x0000_i1042" type="#_x0000_t75" style="width:344.4pt;height:46.8pt" o:ole="">
+          <v:shape id="_x0000_i1042" type="#_x0000_t75" style="width:344.25pt;height:46.5pt" o:ole="">
             <v:imagedata r:id="rId41" o:title=""/>
           </v:shape>
-          <o:OLEObject Type="Embed" ProgID="Equation.DSMT4" ShapeID="_x0000_i1042" DrawAspect="Content" ObjectID="_1696594378" r:id="rId42"/>
+          <o:OLEObject Type="Embed" ProgID="Equation.DSMT4" ShapeID="_x0000_i1042" DrawAspect="Content" ObjectID="_1696869261" r:id="rId42"/>
         </w:object>
       </w:r>
       <w:r>
@@ -1552,10 +1566,10 @@
           <w:position w:val="-34"/>
         </w:rPr>
         <w:object w:dxaOrig="5040" w:dyaOrig="820">
-          <v:shape id="_x0000_i1043" type="#_x0000_t75" style="width:252pt;height:40.8pt" o:ole="">
+          <v:shape id="_x0000_i1043" type="#_x0000_t75" style="width:252pt;height:40.5pt" o:ole="">
             <v:imagedata r:id="rId43" o:title=""/>
           </v:shape>
-          <o:OLEObject Type="Embed" ProgID="Equation.DSMT4" ShapeID="_x0000_i1043" DrawAspect="Content" ObjectID="_1696594379" r:id="rId44"/>
+          <o:OLEObject Type="Embed" ProgID="Equation.DSMT4" ShapeID="_x0000_i1043" DrawAspect="Content" ObjectID="_1696869262" r:id="rId44"/>
         </w:object>
       </w:r>
     </w:p>
@@ -1573,10 +1587,10 @@
           <w:position w:val="-36"/>
         </w:rPr>
         <w:object w:dxaOrig="10480" w:dyaOrig="859">
-          <v:shape id="_x0000_i1044" type="#_x0000_t75" style="width:427.2pt;height:42.6pt" o:ole="">
+          <v:shape id="_x0000_i1044" type="#_x0000_t75" style="width:426.75pt;height:42.75pt" o:ole="">
             <v:imagedata r:id="rId45" o:title=""/>
           </v:shape>
-          <o:OLEObject Type="Embed" ProgID="Equation.DSMT4" ShapeID="_x0000_i1044" DrawAspect="Content" ObjectID="_1696594380" r:id="rId46"/>
+          <o:OLEObject Type="Embed" ProgID="Equation.DSMT4" ShapeID="_x0000_i1044" DrawAspect="Content" ObjectID="_1696869263" r:id="rId46"/>
         </w:object>
       </w:r>
       <w:r>
@@ -1646,10 +1660,10 @@
       </w:pPr>
       <w:r>
         <w:object w:dxaOrig="4575" w:dyaOrig="4981">
-          <v:shape id="_x0000_i1045" type="#_x0000_t75" style="width:228.6pt;height:249pt" o:ole="">
+          <v:shape id="_x0000_i1045" type="#_x0000_t75" style="width:228.75pt;height:249pt" o:ole="">
             <v:imagedata r:id="rId47" o:title=""/>
           </v:shape>
-          <o:OLEObject Type="Embed" ProgID="Visio.Drawing.15" ShapeID="_x0000_i1045" DrawAspect="Content" ObjectID="_1696594381" r:id="rId48"/>
+          <o:OLEObject Type="Embed" ProgID="Visio.Drawing.15" ShapeID="_x0000_i1045" DrawAspect="Content" ObjectID="_1696869264" r:id="rId48"/>
         </w:object>
       </w:r>
     </w:p>
@@ -1691,10 +1705,10 @@
           <w:position w:val="-40"/>
         </w:rPr>
         <w:object w:dxaOrig="6360" w:dyaOrig="940">
-          <v:shape id="_x0000_i1046" type="#_x0000_t75" style="width:318pt;height:46.8pt" o:ole="">
+          <v:shape id="_x0000_i1046" type="#_x0000_t75" style="width:318pt;height:46.5pt" o:ole="">
             <v:imagedata r:id="rId49" o:title=""/>
           </v:shape>
-          <o:OLEObject Type="Embed" ProgID="Equation.DSMT4" ShapeID="_x0000_i1046" DrawAspect="Content" ObjectID="_1696594382" r:id="rId50"/>
+          <o:OLEObject Type="Embed" ProgID="Equation.DSMT4" ShapeID="_x0000_i1046" DrawAspect="Content" ObjectID="_1696869265" r:id="rId50"/>
         </w:object>
       </w:r>
       <w:r>
@@ -1758,10 +1772,10 @@
           <w:position w:val="-4"/>
         </w:rPr>
         <w:object w:dxaOrig="200" w:dyaOrig="300">
-          <v:shape id="_x0000_i1047" type="#_x0000_t75" style="width:10.2pt;height:15pt" o:ole="">
+          <v:shape id="_x0000_i1047" type="#_x0000_t75" style="width:10.5pt;height:15pt" o:ole="">
             <v:imagedata r:id="rId51" o:title=""/>
           </v:shape>
-          <o:OLEObject Type="Embed" ProgID="Equation.DSMT4" ShapeID="_x0000_i1047" DrawAspect="Content" ObjectID="_1696594383" r:id="rId52"/>
+          <o:OLEObject Type="Embed" ProgID="Equation.DSMT4" ShapeID="_x0000_i1047" DrawAspect="Content" ObjectID="_1696869266" r:id="rId52"/>
         </w:object>
       </w:r>
       <w:r>
@@ -1769,10 +1783,10 @@
           <w:position w:val="-36"/>
         </w:rPr>
         <w:object w:dxaOrig="3720" w:dyaOrig="859">
-          <v:shape id="_x0000_i1048" type="#_x0000_t75" style="width:186.6pt;height:42.6pt" o:ole="">
+          <v:shape id="_x0000_i1048" type="#_x0000_t75" style="width:186.75pt;height:42.75pt" o:ole="">
             <v:imagedata r:id="rId53" o:title=""/>
           </v:shape>
-          <o:OLEObject Type="Embed" ProgID="Equation.DSMT4" ShapeID="_x0000_i1048" DrawAspect="Content" ObjectID="_1696594384" r:id="rId54"/>
+          <o:OLEObject Type="Embed" ProgID="Equation.DSMT4" ShapeID="_x0000_i1048" DrawAspect="Content" ObjectID="_1696869267" r:id="rId54"/>
         </w:object>
       </w:r>
       <w:r>
@@ -1808,10 +1822,10 @@
           <w:position w:val="-34"/>
         </w:rPr>
         <w:object w:dxaOrig="1780" w:dyaOrig="820">
-          <v:shape id="_x0000_i1049" type="#_x0000_t75" style="width:88.8pt;height:40.8pt" o:ole="">
+          <v:shape id="_x0000_i1049" type="#_x0000_t75" style="width:88.5pt;height:40.5pt" o:ole="">
             <v:imagedata r:id="rId55" o:title=""/>
           </v:shape>
-          <o:OLEObject Type="Embed" ProgID="Equation.DSMT4" ShapeID="_x0000_i1049" DrawAspect="Content" ObjectID="_1696594385" r:id="rId56"/>
+          <o:OLEObject Type="Embed" ProgID="Equation.DSMT4" ShapeID="_x0000_i1049" DrawAspect="Content" ObjectID="_1696869268" r:id="rId56"/>
         </w:object>
       </w:r>
       <w:r>
@@ -1847,10 +1861,10 @@
           <w:position w:val="-56"/>
         </w:rPr>
         <w:object w:dxaOrig="4400" w:dyaOrig="1260">
-          <v:shape id="_x0000_i1050" type="#_x0000_t75" style="width:220.2pt;height:62.4pt" o:ole="">
+          <v:shape id="_x0000_i1050" type="#_x0000_t75" style="width:220.5pt;height:62.25pt" o:ole="">
             <v:imagedata r:id="rId57" o:title=""/>
           </v:shape>
-          <o:OLEObject Type="Embed" ProgID="Equation.DSMT4" ShapeID="_x0000_i1050" DrawAspect="Content" ObjectID="_1696594386" r:id="rId58"/>
+          <o:OLEObject Type="Embed" ProgID="Equation.DSMT4" ShapeID="_x0000_i1050" DrawAspect="Content" ObjectID="_1696869269" r:id="rId58"/>
         </w:object>
       </w:r>
       <w:r>
@@ -1914,7 +1928,7 @@
           <v:shape id="_x0000_i1051" type="#_x0000_t75" style="width:468pt;height:21pt" o:ole="">
             <v:imagedata r:id="rId59" o:title=""/>
           </v:shape>
-          <o:OLEObject Type="Embed" ProgID="Equation.DSMT4" ShapeID="_x0000_i1051" DrawAspect="Content" ObjectID="_1696594387" r:id="rId60"/>
+          <o:OLEObject Type="Embed" ProgID="Equation.DSMT4" ShapeID="_x0000_i1051" DrawAspect="Content" ObjectID="_1696869270" r:id="rId60"/>
         </w:object>
       </w:r>
       <w:r>
@@ -1962,10 +1976,10 @@
       </w:pPr>
       <w:r>
         <w:object w:dxaOrig="7951" w:dyaOrig="3166">
-          <v:shape id="_x0000_i1052" type="#_x0000_t75" style="width:397.2pt;height:158.4pt" o:ole="">
+          <v:shape id="_x0000_i1052" type="#_x0000_t75" style="width:397.5pt;height:158.25pt" o:ole="">
             <v:imagedata r:id="rId61" o:title=""/>
           </v:shape>
-          <o:OLEObject Type="Embed" ProgID="Visio.Drawing.15" ShapeID="_x0000_i1052" DrawAspect="Content" ObjectID="_1696594388" r:id="rId62"/>
+          <o:OLEObject Type="Embed" ProgID="Visio.Drawing.15" ShapeID="_x0000_i1052" DrawAspect="Content" ObjectID="_1696869271" r:id="rId62"/>
         </w:object>
       </w:r>
     </w:p>
@@ -2044,10 +2058,10 @@
           <w:position w:val="-204"/>
         </w:rPr>
         <w:object w:dxaOrig="7699" w:dyaOrig="4120">
-          <v:shape id="_x0000_i1053" type="#_x0000_t75" style="width:385.2pt;height:205.8pt" o:ole="">
+          <v:shape id="_x0000_i1053" type="#_x0000_t75" style="width:385.5pt;height:205.5pt" o:ole="">
             <v:imagedata r:id="rId63" o:title=""/>
           </v:shape>
-          <o:OLEObject Type="Embed" ProgID="Equation.DSMT4" ShapeID="_x0000_i1053" DrawAspect="Content" ObjectID="_1696594389" r:id="rId64"/>
+          <o:OLEObject Type="Embed" ProgID="Equation.DSMT4" ShapeID="_x0000_i1053" DrawAspect="Content" ObjectID="_1696869272" r:id="rId64"/>
         </w:object>
       </w:r>
       <w:r>
@@ -2086,7 +2100,7 @@
           <v:shape id="_x0000_i1054" type="#_x0000_t75" style="width:207pt;height:39pt" o:ole="">
             <v:imagedata r:id="rId65" o:title=""/>
           </v:shape>
-          <o:OLEObject Type="Embed" ProgID="Equation.DSMT4" ShapeID="_x0000_i1054" DrawAspect="Content" ObjectID="_1696594390" r:id="rId66"/>
+          <o:OLEObject Type="Embed" ProgID="Equation.DSMT4" ShapeID="_x0000_i1054" DrawAspect="Content" ObjectID="_1696869273" r:id="rId66"/>
         </w:object>
       </w:r>
       <w:r>
@@ -2140,10 +2154,10 @@
       </w:pPr>
       <w:r>
         <w:object w:dxaOrig="4575" w:dyaOrig="4981">
-          <v:shape id="_x0000_i1055" type="#_x0000_t75" style="width:228.6pt;height:249pt" o:ole="">
+          <v:shape id="_x0000_i1055" type="#_x0000_t75" style="width:228.75pt;height:249pt" o:ole="">
             <v:imagedata r:id="rId67" o:title=""/>
           </v:shape>
-          <o:OLEObject Type="Embed" ProgID="Visio.Drawing.15" ShapeID="_x0000_i1055" DrawAspect="Content" ObjectID="_1696594391" r:id="rId68"/>
+          <o:OLEObject Type="Embed" ProgID="Visio.Drawing.15" ShapeID="_x0000_i1055" DrawAspect="Content" ObjectID="_1696869274" r:id="rId68"/>
         </w:object>
       </w:r>
     </w:p>
@@ -2185,10 +2199,10 @@
       </w:pPr>
       <w:r>
         <w:object w:dxaOrig="4575" w:dyaOrig="4981">
-          <v:shape id="_x0000_i1056" type="#_x0000_t75" style="width:228.6pt;height:249pt" o:ole="">
+          <v:shape id="_x0000_i1056" type="#_x0000_t75" style="width:228.75pt;height:249pt" o:ole="">
             <v:imagedata r:id="rId69" o:title=""/>
           </v:shape>
-          <o:OLEObject Type="Embed" ProgID="Visio.Drawing.15" ShapeID="_x0000_i1056" DrawAspect="Content" ObjectID="_1696594392" r:id="rId70"/>
+          <o:OLEObject Type="Embed" ProgID="Visio.Drawing.15" ShapeID="_x0000_i1056" DrawAspect="Content" ObjectID="_1696869275" r:id="rId70"/>
         </w:object>
       </w:r>
     </w:p>
@@ -2239,10 +2253,10 @@
       </w:pPr>
       <w:r>
         <w:object w:dxaOrig="4575" w:dyaOrig="4981">
-          <v:shape id="_x0000_i1057" type="#_x0000_t75" style="width:228.6pt;height:249pt" o:ole="">
+          <v:shape id="_x0000_i1057" type="#_x0000_t75" style="width:228.75pt;height:249pt" o:ole="">
             <v:imagedata r:id="rId71" o:title=""/>
           </v:shape>
-          <o:OLEObject Type="Embed" ProgID="Visio.Drawing.15" ShapeID="_x0000_i1057" DrawAspect="Content" ObjectID="_1696594393" r:id="rId72"/>
+          <o:OLEObject Type="Embed" ProgID="Visio.Drawing.15" ShapeID="_x0000_i1057" DrawAspect="Content" ObjectID="_1696869276" r:id="rId72"/>
         </w:object>
       </w:r>
     </w:p>
@@ -3106,16 +3120,36 @@
         <w:rPr>
           <w:lang w:val="en-US"/>
         </w:rPr>
+        <w:lastRenderedPageBreak/>
+        <w:fldChar w:fldCharType="begin"/>
+      </w:r>
+      <w:r>
+        <w:rPr>
+          <w:lang w:val="en-US"/>
+        </w:rPr>
+        <w:instrText xml:space="preserve"> LINK Word.Document.12 "C:\\Semen\\university\\2_course\\3_sem\\ТЭЦ\\ТР\\ТР1_Матусевич\\source\\Законы Кирхгофа.rtf" "" \a \p \f 0 </w:instrText>
+      </w:r>
+      <w:r>
+        <w:rPr>
+          <w:lang w:val="en-US"/>
+        </w:rPr>
+        <w:fldChar w:fldCharType="separate"/>
+      </w:r>
+      <w:r>
+        <w:rPr>
+          <w:lang w:val="en-US"/>
+        </w:rPr>
         <w:object w:dxaOrig="9355" w:dyaOrig="9421">
-          <v:shape id="_x0000_i1224" type="#_x0000_t75" style="width:468pt;height:471pt" o:ole="">
+          <v:shape id="_x0000_i1058" type="#_x0000_t75" style="width:468pt;height:471pt" o:ole="">
             <v:imagedata r:id="rId74" o:title=""/>
           </v:shape>
-          <o:OLEObject Type="Link" ProgID="Word.Document.12" ShapeID="_x0000_i1224" DrawAspect="Content" r:id="rId75" UpdateMode="Always">
-            <o:LinkType>EnhancedMetaFile</o:LinkType>
-            <o:LockedField>false</o:LockedField>
-            <o:FieldCodes>\f 0</o:FieldCodes>
-          </o:OLEObject>
         </w:object>
+      </w:r>
+      <w:r>
+        <w:rPr>
+          <w:lang w:val="en-US"/>
+        </w:rPr>
+        <w:fldChar w:fldCharType="end"/>
       </w:r>
     </w:p>
     <w:p>
@@ -3202,121 +3236,156 @@
         <w:rPr>
           <w:lang w:val="en-US"/>
         </w:rPr>
+        <w:lastRenderedPageBreak/>
+        <w:fldChar w:fldCharType="begin"/>
+      </w:r>
+      <w:r>
+        <w:rPr>
+          <w:lang w:val="en-US"/>
+        </w:rPr>
+        <w:instrText xml:space="preserve"> LINK Word.Document.8 "C:\\Semen\\university\\2_course\\3_sem\\ТЭЦ\\ТР\\ТР1_Матусевич\\source\\Метод контурных токов.rtf" "" \a \p \f 0 </w:instrText>
+      </w:r>
+      <w:r>
+        <w:rPr>
+          <w:lang w:val="en-US"/>
+        </w:rPr>
+        <w:fldChar w:fldCharType="separate"/>
+      </w:r>
+      <w:r>
+        <w:rPr>
+          <w:lang w:val="en-US"/>
+        </w:rPr>
         <w:object w:dxaOrig="9355" w:dyaOrig="10838">
-          <v:shape id="_x0000_i1222" type="#_x0000_t75" style="width:468pt;height:541.8pt" o:ole="">
+          <v:shape id="_x0000_i1059" type="#_x0000_t75" style="width:468pt;height:542.25pt" o:ole="">
+            <v:imagedata r:id="rId75" o:title=""/>
+          </v:shape>
+        </w:object>
+      </w:r>
+      <w:r>
+        <w:rPr>
+          <w:lang w:val="en-US"/>
+        </w:rPr>
+        <w:fldChar w:fldCharType="end"/>
+      </w:r>
+    </w:p>
+    <w:p>
+      <w:pPr>
+        <w:spacing w:after="160" w:line="259" w:lineRule="auto"/>
+        <w:rPr>
+          <w:lang w:val="en-US"/>
+        </w:rPr>
+      </w:pPr>
+      <w:r>
+        <w:rPr>
+          <w:lang w:val="en-US"/>
+        </w:rPr>
+        <w:br w:type="page"/>
+      </w:r>
+    </w:p>
+    <w:p>
+      <w:pPr>
+        <w:ind w:firstLine="709"/>
+        <w:jc w:val="center"/>
+      </w:pPr>
+      <w:r>
+        <w:lastRenderedPageBreak/>
+        <w:t>ПРИЛОЖЕНИЕ 3</w:t>
+      </w:r>
+    </w:p>
+    <w:p>
+      <w:pPr>
+        <w:ind w:firstLine="709"/>
+        <w:jc w:val="center"/>
+      </w:pPr>
+    </w:p>
+    <w:p>
+      <w:pPr>
+        <w:ind w:firstLine="709"/>
+        <w:jc w:val="center"/>
+      </w:pPr>
+      <w:r>
+        <w:t xml:space="preserve">Определение токов методом </w:t>
+      </w:r>
+      <w:r>
+        <w:t>узловых</w:t>
+      </w:r>
+      <w:r>
+        <w:t xml:space="preserve"> </w:t>
+      </w:r>
+      <w:r>
+        <w:t>потенциалов</w:t>
+      </w:r>
+    </w:p>
+    <w:p>
+      <w:pPr>
+        <w:ind w:firstLine="709"/>
+        <w:jc w:val="center"/>
+      </w:pPr>
+      <w:r>
+        <w:t xml:space="preserve">(расчеты </w:t>
+      </w:r>
+      <w:r>
+        <w:rPr>
+          <w:lang w:val="en-US"/>
+        </w:rPr>
+        <w:t>MATHCAD</w:t>
+      </w:r>
+      <w:r>
+        <w:t>)</w:t>
+      </w:r>
+    </w:p>
+    <w:p>
+      <w:pPr>
+        <w:spacing w:after="160" w:line="259" w:lineRule="auto"/>
+      </w:pPr>
+      <w:r>
+        <w:br w:type="page"/>
+      </w:r>
+    </w:p>
+    <w:p>
+      <w:pPr>
+        <w:rPr>
+          <w:lang w:val="en-US"/>
+        </w:rPr>
+      </w:pPr>
+      <w:r>
+        <w:rPr>
+          <w:lang w:val="en-US"/>
+        </w:rPr>
+        <w:lastRenderedPageBreak/>
+        <w:fldChar w:fldCharType="begin"/>
+      </w:r>
+      <w:r>
+        <w:rPr>
+          <w:lang w:val="en-US"/>
+        </w:rPr>
+        <w:instrText xml:space="preserve"> LINK Word.Document.8 "C:\\Semen\\university\\2_course\\3_sem\\ТЭЦ\\ТР\\ТР1_Матусевич\\source\\Метод узловых потенциалов.rtf" "" \a \p \f 0 </w:instrText>
+      </w:r>
+      <w:r>
+        <w:rPr>
+          <w:lang w:val="en-US"/>
+        </w:rPr>
+        <w:fldChar w:fldCharType="separate"/>
+      </w:r>
+      <w:r>
+        <w:rPr>
+          <w:lang w:val="en-US"/>
+        </w:rPr>
+        <w:object w:dxaOrig="9355" w:dyaOrig="12539">
+          <v:shape id="_x0000_i1060" type="#_x0000_t75" style="width:468pt;height:627pt" o:ole="">
             <v:imagedata r:id="rId76" o:title=""/>
           </v:shape>
-          <o:OLEObject Type="Link" ProgID="Word.Document.8" ShapeID="_x0000_i1222" DrawAspect="Content" r:id="rId77" UpdateMode="Always">
-            <o:LinkType>EnhancedMetaFile</o:LinkType>
-            <o:LockedField>false</o:LockedField>
-            <o:FieldCodes>\f 0</o:FieldCodes>
-          </o:OLEObject>
         </w:object>
       </w:r>
-    </w:p>
-    <w:p>
-      <w:pPr>
-        <w:spacing w:after="160" w:line="259" w:lineRule="auto"/>
+      <w:r>
         <w:rPr>
           <w:lang w:val="en-US"/>
         </w:rPr>
-      </w:pPr>
-      <w:r>
-        <w:rPr>
-          <w:lang w:val="en-US"/>
-        </w:rPr>
-        <w:br w:type="page"/>
-      </w:r>
-    </w:p>
-    <w:p>
-      <w:pPr>
-        <w:ind w:firstLine="709"/>
-        <w:jc w:val="center"/>
-      </w:pPr>
-      <w:r>
-        <w:lastRenderedPageBreak/>
-        <w:t>П</w:t>
-      </w:r>
-      <w:r>
-        <w:t>РИЛОЖЕНИЕ 3</w:t>
-      </w:r>
-    </w:p>
-    <w:p>
-      <w:pPr>
-        <w:ind w:firstLine="709"/>
-        <w:jc w:val="center"/>
-      </w:pPr>
-    </w:p>
-    <w:p>
-      <w:pPr>
-        <w:ind w:firstLine="709"/>
-        <w:jc w:val="center"/>
-      </w:pPr>
-      <w:r>
-        <w:t xml:space="preserve">Определение токов методом </w:t>
-      </w:r>
-      <w:r>
-        <w:t>узловых</w:t>
-      </w:r>
-      <w:r>
-        <w:t xml:space="preserve"> </w:t>
-      </w:r>
-      <w:r>
-        <w:t>потенциалов</w:t>
-      </w:r>
-    </w:p>
-    <w:p>
-      <w:pPr>
-        <w:ind w:firstLine="709"/>
-        <w:jc w:val="center"/>
-      </w:pPr>
-      <w:r>
-        <w:t xml:space="preserve">(расчеты </w:t>
-      </w:r>
-      <w:r>
-        <w:rPr>
-          <w:lang w:val="en-US"/>
-        </w:rPr>
-        <w:t>MATHCAD</w:t>
-      </w:r>
-      <w:r>
-        <w:t>)</w:t>
-      </w:r>
-    </w:p>
-    <w:p>
-      <w:pPr>
-        <w:spacing w:after="160" w:line="259" w:lineRule="auto"/>
-      </w:pPr>
-      <w:r>
-        <w:br w:type="page"/>
-      </w:r>
-    </w:p>
-    <w:bookmarkStart w:id="0" w:name="_GoBack"/>
-    <w:p>
-      <w:pPr>
-        <w:rPr>
-          <w:lang w:val="en-US"/>
-        </w:rPr>
-      </w:pPr>
-      <w:r>
-        <w:rPr>
-          <w:lang w:val="en-US"/>
-        </w:rPr>
-        <w:object w:dxaOrig="9355" w:dyaOrig="12539">
-          <v:shape id="_x0000_i1225" type="#_x0000_t75" style="width:468pt;height:627pt" o:ole="">
-            <v:imagedata r:id="rId78" o:title=""/>
-          </v:shape>
-          <o:OLEObject Type="Link" ProgID="Word.Document.8" ShapeID="_x0000_i1225" DrawAspect="Content" r:id="rId79" UpdateMode="Always">
-            <o:LinkType>EnhancedMetaFile</o:LinkType>
-            <o:LockedField>false</o:LockedField>
-            <o:FieldCodes>\f 0</o:FieldCodes>
-          </o:OLEObject>
-        </w:object>
-      </w:r>
-      <w:bookmarkEnd w:id="0"/>
+        <w:fldChar w:fldCharType="end"/>
+      </w:r>
     </w:p>
     <w:sectPr>
-      <w:footerReference w:type="default" r:id="rId80"/>
+      <w:footerReference w:type="default" r:id="rId77"/>
       <w:pgSz w:w="11906" w:h="16838"/>
       <w:pgMar w:top="1134" w:right="850" w:bottom="1134" w:left="1701" w:header="708" w:footer="708" w:gutter="0"/>
       <w:cols w:space="708"/>
@@ -3380,7 +3449,7 @@
           <w:rPr>
             <w:noProof/>
           </w:rPr>
-          <w:t>8</w:t>
+          <w:t>4</w:t>
         </w:r>
         <w:r>
           <w:rPr>
@@ -7311,7 +7380,7 @@
 </file>
 
 <file path=customXml/itemProps1.xml><?xml version="1.0" encoding="utf-8"?>
-<ds:datastoreItem xmlns:ds="http://schemas.openxmlformats.org/officeDocument/2006/customXml" ds:itemID="{10E32F79-91BF-4EC1-98AF-CE9FC65A6821}">
+<ds:datastoreItem xmlns:ds="http://schemas.openxmlformats.org/officeDocument/2006/customXml" ds:itemID="{4F9C122F-7F30-42D7-B30B-8B8AA9B240F5}">
   <ds:schemaRefs>
     <ds:schemaRef ds:uri="http://schemas.openxmlformats.org/officeDocument/2006/bibliography"/>
   </ds:schemaRefs>

</xml_diff>